<commit_message>
Add needed documents for file generation. Fix generation of summaries
</commit_message>
<xml_diff>
--- a/mergefield_docs/aneks_wzor.docx
+++ b/mergefield_docs/aneks_wzor.docx
@@ -1,6 +1,6 @@
 
 <file path=word/document.xml><?xml version="1.0" encoding="utf-8"?>
-<w:document xmlns:wpc="http://schemas.microsoft.com/office/word/2010/wordprocessingCanvas" xmlns:mc="http://schemas.openxmlformats.org/markup-compatibility/2006" xmlns:o="urn:schemas-microsoft-com:office:office" xmlns:r="http://schemas.openxmlformats.org/officeDocument/2006/relationships" xmlns:m="http://schemas.openxmlformats.org/officeDocument/2006/math" xmlns:v="urn:schemas-microsoft-com:vml" xmlns:wp14="http://schemas.microsoft.com/office/word/2010/wordprocessingDrawing" xmlns:wp="http://schemas.openxmlformats.org/drawingml/2006/wordprocessingDrawing" xmlns:w10="urn:schemas-microsoft-com:office:word" xmlns:w="http://schemas.openxmlformats.org/wordprocessingml/2006/main" xmlns:w14="http://schemas.microsoft.com/office/word/2010/wordml" xmlns:w15="http://schemas.microsoft.com/office/word/2012/wordml" xmlns:wpg="http://schemas.microsoft.com/office/word/2010/wordprocessingGroup" xmlns:wpi="http://schemas.microsoft.com/office/word/2010/wordprocessingInk" xmlns:wne="http://schemas.microsoft.com/office/word/2006/wordml" xmlns:wps="http://schemas.microsoft.com/office/word/2010/wordprocessingShape" mc:Ignorable="w14 w15 wp14">
+<w:document xmlns:wpc="http://schemas.microsoft.com/office/word/2010/wordprocessingCanvas" xmlns:cx="http://schemas.microsoft.com/office/drawing/2014/chartex" xmlns:cx1="http://schemas.microsoft.com/office/drawing/2015/9/8/chartex" xmlns:cx2="http://schemas.microsoft.com/office/drawing/2015/10/21/chartex" xmlns:cx3="http://schemas.microsoft.com/office/drawing/2016/5/9/chartex" xmlns:cx4="http://schemas.microsoft.com/office/drawing/2016/5/10/chartex" xmlns:cx5="http://schemas.microsoft.com/office/drawing/2016/5/11/chartex" xmlns:cx6="http://schemas.microsoft.com/office/drawing/2016/5/12/chartex" xmlns:cx7="http://schemas.microsoft.com/office/drawing/2016/5/13/chartex" xmlns:cx8="http://schemas.microsoft.com/office/drawing/2016/5/14/chartex" xmlns:mc="http://schemas.openxmlformats.org/markup-compatibility/2006" xmlns:aink="http://schemas.microsoft.com/office/drawing/2016/ink" xmlns:am3d="http://schemas.microsoft.com/office/drawing/2017/model3d" xmlns:o="urn:schemas-microsoft-com:office:office" xmlns:r="http://schemas.openxmlformats.org/officeDocument/2006/relationships" xmlns:m="http://schemas.openxmlformats.org/officeDocument/2006/math" xmlns:v="urn:schemas-microsoft-com:vml" xmlns:wp14="http://schemas.microsoft.com/office/word/2010/wordprocessingDrawing" xmlns:wp="http://schemas.openxmlformats.org/drawingml/2006/wordprocessingDrawing" xmlns:w10="urn:schemas-microsoft-com:office:word" xmlns:w="http://schemas.openxmlformats.org/wordprocessingml/2006/main" xmlns:w14="http://schemas.microsoft.com/office/word/2010/wordml" xmlns:w15="http://schemas.microsoft.com/office/word/2012/wordml" xmlns:w16cid="http://schemas.microsoft.com/office/word/2016/wordml/cid" xmlns:w16se="http://schemas.microsoft.com/office/word/2015/wordml/symex" xmlns:wpg="http://schemas.microsoft.com/office/word/2010/wordprocessingGroup" xmlns:wpi="http://schemas.microsoft.com/office/word/2010/wordprocessingInk" xmlns:wne="http://schemas.microsoft.com/office/word/2006/wordml" xmlns:wps="http://schemas.microsoft.com/office/word/2010/wordprocessingShape" mc:Ignorable="w14 w15 w16se w16cid wp14">
   <w:body>
     <w:p>
       <w:pPr>
@@ -227,7 +227,6 @@
         <w:rPr>
           <w:b/>
           <w:bCs/>
-          <w:lang w:val="en-US"/>
         </w:rPr>
         <w:instrText xml:space="preserve"> MERGEFIELD  semester_no  \* MERGEFORMAT </w:instrText>
       </w:r>
@@ -244,7 +243,6 @@
           <w:b/>
           <w:bCs/>
           <w:noProof/>
-          <w:lang w:val="en-US"/>
         </w:rPr>
         <w:t>«semester_no»</w:t>
       </w:r>
@@ -256,8 +254,6 @@
         </w:rPr>
         <w:fldChar w:fldCharType="end"/>
       </w:r>
-      <w:bookmarkStart w:id="0" w:name="_GoBack"/>
-      <w:bookmarkEnd w:id="0"/>
       <w:r>
         <w:rPr>
           <w:b/>
@@ -313,48 +309,30 @@
     <w:p>
       <w:pPr>
         <w:pStyle w:val="Standard"/>
-        <w:rPr>
-          <w:lang w:val="en-US"/>
-        </w:rPr>
-      </w:pPr>
-      <w:r>
-        <w:rPr>
-          <w:lang w:val="en-US"/>
-        </w:rPr>
+      </w:pPr>
+      <w:r>
         <w:t>pomiędzy:</w:t>
       </w:r>
     </w:p>
     <w:p>
       <w:pPr>
         <w:pStyle w:val="Standard"/>
-        <w:rPr>
-          <w:lang w:val="en-US"/>
-        </w:rPr>
-      </w:pPr>
-    </w:p>
-    <w:p>
-      <w:pPr>
-        <w:pStyle w:val="Standard"/>
-        <w:rPr>
-          <w:lang w:val="en-US"/>
-        </w:rPr>
+      </w:pPr>
+    </w:p>
+    <w:p>
+      <w:pPr>
+        <w:pStyle w:val="Standard"/>
       </w:pPr>
       <w:r>
         <w:fldChar w:fldCharType="begin"/>
       </w:r>
       <w:r>
-        <w:rPr>
-          <w:lang w:val="en-US"/>
-        </w:rPr>
         <w:instrText xml:space="preserve"> MERGEFIELD name </w:instrText>
       </w:r>
       <w:r>
         <w:fldChar w:fldCharType="separate"/>
       </w:r>
       <w:r>
-        <w:rPr>
-          <w:lang w:val="en-US"/>
-        </w:rPr>
         <w:t>«name»</w:t>
       </w:r>
       <w:r>
@@ -364,26 +342,17 @@
     <w:p>
       <w:pPr>
         <w:pStyle w:val="Standard"/>
-        <w:rPr>
-          <w:lang w:val="en-US"/>
-        </w:rPr>
       </w:pPr>
       <w:r>
         <w:fldChar w:fldCharType="begin"/>
       </w:r>
       <w:r>
-        <w:rPr>
-          <w:lang w:val="en-US"/>
-        </w:rPr>
         <w:instrText xml:space="preserve"> MERGEFIELD address </w:instrText>
       </w:r>
       <w:r>
         <w:fldChar w:fldCharType="separate"/>
       </w:r>
       <w:r>
-        <w:rPr>
-          <w:lang w:val="en-US"/>
-        </w:rPr>
         <w:t>«address»</w:t>
       </w:r>
       <w:r>
@@ -393,15 +362,11 @@
     <w:p>
       <w:pPr>
         <w:pStyle w:val="Standard"/>
-        <w:rPr>
-          <w:lang w:val="en-US"/>
-        </w:rPr>
-      </w:pPr>
-      <w:r>
-        <w:rPr>
-          <w:rFonts w:eastAsia="Arial"/>
-          <w:color w:val="000000"/>
-          <w:lang w:val="en-US"/>
+      </w:pPr>
+      <w:r>
+        <w:rPr>
+          <w:rFonts w:eastAsia="Arial"/>
+          <w:color w:val="000000"/>
         </w:rPr>
         <w:t xml:space="preserve">NIP </w:t>
       </w:r>
@@ -409,18 +374,12 @@
         <w:fldChar w:fldCharType="begin"/>
       </w:r>
       <w:r>
-        <w:rPr>
-          <w:lang w:val="en-US"/>
-        </w:rPr>
         <w:instrText xml:space="preserve"> MERGEFIELD nip </w:instrText>
       </w:r>
       <w:r>
         <w:fldChar w:fldCharType="separate"/>
       </w:r>
       <w:r>
-        <w:rPr>
-          <w:lang w:val="en-US"/>
-        </w:rPr>
         <w:t>«nip»</w:t>
       </w:r>
       <w:r>
@@ -430,15 +389,11 @@
     <w:p>
       <w:pPr>
         <w:pStyle w:val="Standard"/>
-        <w:rPr>
-          <w:lang w:val="en-US"/>
-        </w:rPr>
-      </w:pPr>
-      <w:r>
-        <w:rPr>
-          <w:rFonts w:eastAsia="Arial"/>
-          <w:color w:val="000000"/>
-          <w:lang w:val="en-US"/>
+      </w:pPr>
+      <w:r>
+        <w:rPr>
+          <w:rFonts w:eastAsia="Arial"/>
+          <w:color w:val="000000"/>
         </w:rPr>
         <w:t xml:space="preserve">REGON </w:t>
       </w:r>
@@ -446,18 +401,12 @@
         <w:fldChar w:fldCharType="begin"/>
       </w:r>
       <w:r>
-        <w:rPr>
-          <w:lang w:val="en-US"/>
-        </w:rPr>
         <w:instrText xml:space="preserve"> MERGEFIELD regon </w:instrText>
       </w:r>
       <w:r>
         <w:fldChar w:fldCharType="separate"/>
       </w:r>
       <w:r>
-        <w:rPr>
-          <w:lang w:val="en-US"/>
-        </w:rPr>
         <w:t>«regon»</w:t>
       </w:r>
       <w:r>
@@ -470,7 +419,6 @@
         <w:rPr>
           <w:rFonts w:eastAsia="Arial"/>
           <w:color w:val="000000"/>
-          <w:lang w:val="en-US"/>
         </w:rPr>
       </w:pPr>
     </w:p>
@@ -485,21 +433,11 @@
         </w:rPr>
         <w:t xml:space="preserve">reprezentowaną przez </w:t>
       </w:r>
-      <w:r>
-        <w:fldChar w:fldCharType="begin"/>
-      </w:r>
-      <w:r>
-        <w:instrText xml:space="preserve"> MERGEFIELD responsible_person </w:instrText>
-      </w:r>
-      <w:r>
-        <w:fldChar w:fldCharType="separate"/>
-      </w:r>
-      <w:r>
-        <w:t>«responsible_person»</w:t>
-      </w:r>
-      <w:r>
-        <w:fldChar w:fldCharType="end"/>
-      </w:r>
+      <w:fldSimple w:instr=" MERGEFIELD responsible_person ">
+        <w:r>
+          <w:t>«responsible_person»</w:t>
+        </w:r>
+      </w:fldSimple>
     </w:p>
     <w:p>
       <w:pPr>
@@ -718,14 +656,27 @@
       <w:r>
         <w:t xml:space="preserve">owoce i warzywa  - </w:t>
       </w:r>
-      <w:fldSimple w:instr=" MERGEFIELD  fruitveg_products ">
-        <w:r>
-          <w:rPr>
-            <w:noProof/>
-          </w:rPr>
-          <w:t>«fruitveg_products»</w:t>
-        </w:r>
-      </w:fldSimple>
+      <w:r>
+        <w:fldChar w:fldCharType="begin"/>
+      </w:r>
+      <w:r>
+        <w:instrText xml:space="preserve"> MERGEFIELD  fruitveg_products </w:instrText>
+      </w:r>
+      <w:r>
+        <w:fldChar w:fldCharType="separate"/>
+      </w:r>
+      <w:r>
+        <w:rPr>
+          <w:noProof/>
+        </w:rPr>
+        <w:t>«fruitveg_products»</w:t>
+      </w:r>
+      <w:r>
+        <w:rPr>
+          <w:noProof/>
+        </w:rPr>
+        <w:fldChar w:fldCharType="end"/>
+      </w:r>
     </w:p>
     <w:p>
       <w:pPr>
@@ -738,47 +689,50 @@
       <w:r>
         <w:t xml:space="preserve">mleko i przetwory mleczne - </w:t>
       </w:r>
-      <w:fldSimple w:instr=" MERGEFIELD  dairy_products ">
+      <w:r>
+        <w:fldChar w:fldCharType="begin"/>
+      </w:r>
+      <w:r>
+        <w:instrText xml:space="preserve"> MERGEFIELD  dairy_products </w:instrText>
+      </w:r>
+      <w:r>
+        <w:fldChar w:fldCharType="separate"/>
+      </w:r>
+      <w:r>
+        <w:rPr>
+          <w:noProof/>
+        </w:rPr>
+        <w:t>«dairy_products»</w:t>
+      </w:r>
+      <w:r>
+        <w:rPr>
+          <w:noProof/>
+        </w:rPr>
+        <w:fldChar w:fldCharType="end"/>
+      </w:r>
+    </w:p>
+    <w:p>
+      <w:pPr>
+        <w:pStyle w:val="Standard"/>
+      </w:pPr>
+    </w:p>
+    <w:p>
+      <w:pPr>
+        <w:pStyle w:val="Standard"/>
+      </w:pPr>
+    </w:p>
+    <w:p>
+      <w:pPr>
+        <w:pStyle w:val="Standard"/>
+      </w:pPr>
+      <w:r>
+        <w:t xml:space="preserve">Zmiany zawarte w aneksie wchodzą w życie od tygodnia następującego po tygodniu, w którym został zawarty, tj. z dniem </w:t>
+      </w:r>
+      <w:fldSimple w:instr=" MERGEFIELD validity_date ">
         <w:r>
-          <w:rPr>
-            <w:noProof/>
-          </w:rPr>
-          <w:t>«dairy_products»</w:t>
+          <w:t>«validity_date»</w:t>
         </w:r>
       </w:fldSimple>
-    </w:p>
-    <w:p>
-      <w:pPr>
-        <w:pStyle w:val="Standard"/>
-      </w:pPr>
-    </w:p>
-    <w:p>
-      <w:pPr>
-        <w:pStyle w:val="Standard"/>
-      </w:pPr>
-    </w:p>
-    <w:p>
-      <w:pPr>
-        <w:pStyle w:val="Standard"/>
-      </w:pPr>
-      <w:r>
-        <w:t xml:space="preserve">Zmiany zawarte w aneksie wchodzą w życie od tygodnia następującego po tygodniu, w którym został zawarty, tj. z dniem </w:t>
-      </w:r>
-      <w:r>
-        <w:fldChar w:fldCharType="begin"/>
-      </w:r>
-      <w:r>
-        <w:instrText xml:space="preserve"> MERGEFIELD validity_date </w:instrText>
-      </w:r>
-      <w:r>
-        <w:fldChar w:fldCharType="separate"/>
-      </w:r>
-      <w:r>
-        <w:t>«validity_date»</w:t>
-      </w:r>
-      <w:r>
-        <w:fldChar w:fldCharType="end"/>
-      </w:r>
       <w:r>
         <w:t xml:space="preserve"> r.</w:t>
       </w:r>
@@ -1034,12 +988,8 @@
         <w:pStyle w:val="Standard"/>
         <w:jc w:val="right"/>
       </w:pPr>
-    </w:p>
-    <w:p>
-      <w:pPr>
-        <w:pStyle w:val="Standard"/>
-        <w:jc w:val="right"/>
-      </w:pPr>
+      <w:bookmarkStart w:id="0" w:name="_GoBack"/>
+      <w:bookmarkEnd w:id="0"/>
     </w:p>
     <w:sectPr>
       <w:pgSz w:w="11906" w:h="16838"/>
@@ -1051,7 +1001,7 @@
 </file>
 
 <file path=word/endnotes.xml><?xml version="1.0" encoding="utf-8"?>
-<w:endnotes xmlns:wpc="http://schemas.microsoft.com/office/word/2010/wordprocessingCanvas" xmlns:mc="http://schemas.openxmlformats.org/markup-compatibility/2006" xmlns:o="urn:schemas-microsoft-com:office:office" xmlns:r="http://schemas.openxmlformats.org/officeDocument/2006/relationships" xmlns:m="http://schemas.openxmlformats.org/officeDocument/2006/math" xmlns:v="urn:schemas-microsoft-com:vml" xmlns:wp14="http://schemas.microsoft.com/office/word/2010/wordprocessingDrawing" xmlns:wp="http://schemas.openxmlformats.org/drawingml/2006/wordprocessingDrawing" xmlns:w10="urn:schemas-microsoft-com:office:word" xmlns:w="http://schemas.openxmlformats.org/wordprocessingml/2006/main" xmlns:w14="http://schemas.microsoft.com/office/word/2010/wordml" xmlns:w15="http://schemas.microsoft.com/office/word/2012/wordml" xmlns:wpg="http://schemas.microsoft.com/office/word/2010/wordprocessingGroup" xmlns:wpi="http://schemas.microsoft.com/office/word/2010/wordprocessingInk" xmlns:wne="http://schemas.microsoft.com/office/word/2006/wordml" xmlns:wps="http://schemas.microsoft.com/office/word/2010/wordprocessingShape" mc:Ignorable="w14 w15 wp14">
+<w:endnotes xmlns:wpc="http://schemas.microsoft.com/office/word/2010/wordprocessingCanvas" xmlns:cx="http://schemas.microsoft.com/office/drawing/2014/chartex" xmlns:cx1="http://schemas.microsoft.com/office/drawing/2015/9/8/chartex" xmlns:cx2="http://schemas.microsoft.com/office/drawing/2015/10/21/chartex" xmlns:cx3="http://schemas.microsoft.com/office/drawing/2016/5/9/chartex" xmlns:cx4="http://schemas.microsoft.com/office/drawing/2016/5/10/chartex" xmlns:cx5="http://schemas.microsoft.com/office/drawing/2016/5/11/chartex" xmlns:cx6="http://schemas.microsoft.com/office/drawing/2016/5/12/chartex" xmlns:cx7="http://schemas.microsoft.com/office/drawing/2016/5/13/chartex" xmlns:cx8="http://schemas.microsoft.com/office/drawing/2016/5/14/chartex" xmlns:mc="http://schemas.openxmlformats.org/markup-compatibility/2006" xmlns:aink="http://schemas.microsoft.com/office/drawing/2016/ink" xmlns:am3d="http://schemas.microsoft.com/office/drawing/2017/model3d" xmlns:o="urn:schemas-microsoft-com:office:office" xmlns:r="http://schemas.openxmlformats.org/officeDocument/2006/relationships" xmlns:m="http://schemas.openxmlformats.org/officeDocument/2006/math" xmlns:v="urn:schemas-microsoft-com:vml" xmlns:wp14="http://schemas.microsoft.com/office/word/2010/wordprocessingDrawing" xmlns:wp="http://schemas.openxmlformats.org/drawingml/2006/wordprocessingDrawing" xmlns:w10="urn:schemas-microsoft-com:office:word" xmlns:w="http://schemas.openxmlformats.org/wordprocessingml/2006/main" xmlns:w14="http://schemas.microsoft.com/office/word/2010/wordml" xmlns:w15="http://schemas.microsoft.com/office/word/2012/wordml" xmlns:w16cid="http://schemas.microsoft.com/office/word/2016/wordml/cid" xmlns:w16se="http://schemas.microsoft.com/office/word/2015/wordml/symex" xmlns:wpg="http://schemas.microsoft.com/office/word/2010/wordprocessingGroup" xmlns:wpi="http://schemas.microsoft.com/office/word/2010/wordprocessingInk" xmlns:wne="http://schemas.microsoft.com/office/word/2006/wordml" xmlns:wps="http://schemas.microsoft.com/office/word/2010/wordprocessingShape" mc:Ignorable="w14 w15 w16se w16cid wp14">
   <w:endnote w:type="separator" w:id="-1">
     <w:p>
       <w:r>
@@ -1070,7 +1020,7 @@
 </file>
 
 <file path=word/footnotes.xml><?xml version="1.0" encoding="utf-8"?>
-<w:footnotes xmlns:wpc="http://schemas.microsoft.com/office/word/2010/wordprocessingCanvas" xmlns:mc="http://schemas.openxmlformats.org/markup-compatibility/2006" xmlns:o="urn:schemas-microsoft-com:office:office" xmlns:r="http://schemas.openxmlformats.org/officeDocument/2006/relationships" xmlns:m="http://schemas.openxmlformats.org/officeDocument/2006/math" xmlns:v="urn:schemas-microsoft-com:vml" xmlns:wp14="http://schemas.microsoft.com/office/word/2010/wordprocessingDrawing" xmlns:wp="http://schemas.openxmlformats.org/drawingml/2006/wordprocessingDrawing" xmlns:w10="urn:schemas-microsoft-com:office:word" xmlns:w="http://schemas.openxmlformats.org/wordprocessingml/2006/main" xmlns:w14="http://schemas.microsoft.com/office/word/2010/wordml" xmlns:w15="http://schemas.microsoft.com/office/word/2012/wordml" xmlns:wpg="http://schemas.microsoft.com/office/word/2010/wordprocessingGroup" xmlns:wpi="http://schemas.microsoft.com/office/word/2010/wordprocessingInk" xmlns:wne="http://schemas.microsoft.com/office/word/2006/wordml" xmlns:wps="http://schemas.microsoft.com/office/word/2010/wordprocessingShape" mc:Ignorable="w14 w15 wp14">
+<w:footnotes xmlns:wpc="http://schemas.microsoft.com/office/word/2010/wordprocessingCanvas" xmlns:cx="http://schemas.microsoft.com/office/drawing/2014/chartex" xmlns:cx1="http://schemas.microsoft.com/office/drawing/2015/9/8/chartex" xmlns:cx2="http://schemas.microsoft.com/office/drawing/2015/10/21/chartex" xmlns:cx3="http://schemas.microsoft.com/office/drawing/2016/5/9/chartex" xmlns:cx4="http://schemas.microsoft.com/office/drawing/2016/5/10/chartex" xmlns:cx5="http://schemas.microsoft.com/office/drawing/2016/5/11/chartex" xmlns:cx6="http://schemas.microsoft.com/office/drawing/2016/5/12/chartex" xmlns:cx7="http://schemas.microsoft.com/office/drawing/2016/5/13/chartex" xmlns:cx8="http://schemas.microsoft.com/office/drawing/2016/5/14/chartex" xmlns:mc="http://schemas.openxmlformats.org/markup-compatibility/2006" xmlns:aink="http://schemas.microsoft.com/office/drawing/2016/ink" xmlns:am3d="http://schemas.microsoft.com/office/drawing/2017/model3d" xmlns:o="urn:schemas-microsoft-com:office:office" xmlns:r="http://schemas.openxmlformats.org/officeDocument/2006/relationships" xmlns:m="http://schemas.openxmlformats.org/officeDocument/2006/math" xmlns:v="urn:schemas-microsoft-com:vml" xmlns:wp14="http://schemas.microsoft.com/office/word/2010/wordprocessingDrawing" xmlns:wp="http://schemas.openxmlformats.org/drawingml/2006/wordprocessingDrawing" xmlns:w10="urn:schemas-microsoft-com:office:word" xmlns:w="http://schemas.openxmlformats.org/wordprocessingml/2006/main" xmlns:w14="http://schemas.microsoft.com/office/word/2010/wordml" xmlns:w15="http://schemas.microsoft.com/office/word/2012/wordml" xmlns:w16cid="http://schemas.microsoft.com/office/word/2016/wordml/cid" xmlns:w16se="http://schemas.microsoft.com/office/word/2015/wordml/symex" xmlns:wpg="http://schemas.microsoft.com/office/word/2010/wordprocessingGroup" xmlns:wpi="http://schemas.microsoft.com/office/word/2010/wordprocessingInk" xmlns:wne="http://schemas.microsoft.com/office/word/2006/wordml" xmlns:wps="http://schemas.microsoft.com/office/word/2010/wordprocessingShape" mc:Ignorable="w14 w15 w16se w16cid wp14">
   <w:footnote w:type="separator" w:id="-1">
     <w:p>
       <w:r>
@@ -1092,7 +1042,7 @@
 </file>
 
 <file path=word/numbering.xml><?xml version="1.0" encoding="utf-8"?>
-<w:numbering xmlns:wpc="http://schemas.microsoft.com/office/word/2010/wordprocessingCanvas" xmlns:mc="http://schemas.openxmlformats.org/markup-compatibility/2006" xmlns:o="urn:schemas-microsoft-com:office:office" xmlns:r="http://schemas.openxmlformats.org/officeDocument/2006/relationships" xmlns:m="http://schemas.openxmlformats.org/officeDocument/2006/math" xmlns:v="urn:schemas-microsoft-com:vml" xmlns:wp14="http://schemas.microsoft.com/office/word/2010/wordprocessingDrawing" xmlns:wp="http://schemas.openxmlformats.org/drawingml/2006/wordprocessingDrawing" xmlns:w10="urn:schemas-microsoft-com:office:word" xmlns:w="http://schemas.openxmlformats.org/wordprocessingml/2006/main" xmlns:w14="http://schemas.microsoft.com/office/word/2010/wordml" xmlns:w15="http://schemas.microsoft.com/office/word/2012/wordml" xmlns:wpg="http://schemas.microsoft.com/office/word/2010/wordprocessingGroup" xmlns:wpi="http://schemas.microsoft.com/office/word/2010/wordprocessingInk" xmlns:wne="http://schemas.microsoft.com/office/word/2006/wordml" xmlns:wps="http://schemas.microsoft.com/office/word/2010/wordprocessingShape" mc:Ignorable="w14 w15 wp14">
+<w:numbering xmlns:wpc="http://schemas.microsoft.com/office/word/2010/wordprocessingCanvas" xmlns:cx="http://schemas.microsoft.com/office/drawing/2014/chartex" xmlns:cx1="http://schemas.microsoft.com/office/drawing/2015/9/8/chartex" xmlns:cx2="http://schemas.microsoft.com/office/drawing/2015/10/21/chartex" xmlns:cx3="http://schemas.microsoft.com/office/drawing/2016/5/9/chartex" xmlns:cx4="http://schemas.microsoft.com/office/drawing/2016/5/10/chartex" xmlns:cx5="http://schemas.microsoft.com/office/drawing/2016/5/11/chartex" xmlns:cx6="http://schemas.microsoft.com/office/drawing/2016/5/12/chartex" xmlns:cx7="http://schemas.microsoft.com/office/drawing/2016/5/13/chartex" xmlns:cx8="http://schemas.microsoft.com/office/drawing/2016/5/14/chartex" xmlns:mc="http://schemas.openxmlformats.org/markup-compatibility/2006" xmlns:aink="http://schemas.microsoft.com/office/drawing/2016/ink" xmlns:am3d="http://schemas.microsoft.com/office/drawing/2017/model3d" xmlns:o="urn:schemas-microsoft-com:office:office" xmlns:r="http://schemas.openxmlformats.org/officeDocument/2006/relationships" xmlns:m="http://schemas.openxmlformats.org/officeDocument/2006/math" xmlns:v="urn:schemas-microsoft-com:vml" xmlns:wp14="http://schemas.microsoft.com/office/word/2010/wordprocessingDrawing" xmlns:wp="http://schemas.openxmlformats.org/drawingml/2006/wordprocessingDrawing" xmlns:w10="urn:schemas-microsoft-com:office:word" xmlns:w="http://schemas.openxmlformats.org/wordprocessingml/2006/main" xmlns:w14="http://schemas.microsoft.com/office/word/2010/wordml" xmlns:w15="http://schemas.microsoft.com/office/word/2012/wordml" xmlns:w16cid="http://schemas.microsoft.com/office/word/2016/wordml/cid" xmlns:w16se="http://schemas.microsoft.com/office/word/2015/wordml/symex" xmlns:wpg="http://schemas.microsoft.com/office/word/2010/wordprocessingGroup" xmlns:wpi="http://schemas.microsoft.com/office/word/2010/wordprocessingInk" xmlns:wne="http://schemas.microsoft.com/office/word/2006/wordml" xmlns:wps="http://schemas.microsoft.com/office/word/2010/wordprocessingShape" mc:Ignorable="w14 w15 w16se w16cid wp14">
   <w:abstractNum w:abstractNumId="0" w15:restartNumberingAfterBreak="0">
     <w:nsid w:val="59BB19FC"/>
     <w:multiLevelType w:val="multilevel"/>
@@ -1204,7 +1154,7 @@
 </file>
 
 <file path=word/styles.xml><?xml version="1.0" encoding="utf-8"?>
-<w:styles xmlns:mc="http://schemas.openxmlformats.org/markup-compatibility/2006" xmlns:r="http://schemas.openxmlformats.org/officeDocument/2006/relationships" xmlns:w="http://schemas.openxmlformats.org/wordprocessingml/2006/main" xmlns:w14="http://schemas.microsoft.com/office/word/2010/wordml" xmlns:w15="http://schemas.microsoft.com/office/word/2012/wordml" mc:Ignorable="w14 w15">
+<w:styles xmlns:mc="http://schemas.openxmlformats.org/markup-compatibility/2006" xmlns:r="http://schemas.openxmlformats.org/officeDocument/2006/relationships" xmlns:w="http://schemas.openxmlformats.org/wordprocessingml/2006/main" xmlns:w14="http://schemas.microsoft.com/office/word/2010/wordml" xmlns:w15="http://schemas.microsoft.com/office/word/2012/wordml" xmlns:w16cid="http://schemas.microsoft.com/office/word/2016/wordml/cid" xmlns:w16se="http://schemas.microsoft.com/office/word/2015/wordml/symex" mc:Ignorable="w14 w15 w16se w16cid">
   <w:docDefaults>
     <w:rPrDefault>
       <w:rPr>
@@ -1223,7 +1173,7 @@
       </w:pPr>
     </w:pPrDefault>
   </w:docDefaults>
-  <w:latentStyles w:defLockedState="0" w:defUIPriority="99" w:defSemiHidden="0" w:defUnhideWhenUsed="0" w:defQFormat="0" w:count="371">
+  <w:latentStyles w:defLockedState="0" w:defUIPriority="99" w:defSemiHidden="0" w:defUnhideWhenUsed="0" w:defQFormat="0" w:count="376">
     <w:lsdException w:name="Normal" w:uiPriority="0" w:qFormat="1"/>
     <w:lsdException w:name="heading 1" w:uiPriority="9" w:qFormat="1"/>
     <w:lsdException w:name="heading 2" w:semiHidden="1" w:uiPriority="9" w:unhideWhenUsed="1" w:qFormat="1"/>
@@ -1329,7 +1279,6 @@
     <w:lsdException w:name="HTML Sample" w:semiHidden="1" w:unhideWhenUsed="1"/>
     <w:lsdException w:name="HTML Typewriter" w:semiHidden="1" w:unhideWhenUsed="1"/>
     <w:lsdException w:name="HTML Variable" w:semiHidden="1" w:unhideWhenUsed="1"/>
-    <w:lsdException w:name="Normal Table" w:semiHidden="1" w:unhideWhenUsed="1"/>
     <w:lsdException w:name="annotation subject" w:semiHidden="1" w:unhideWhenUsed="1"/>
     <w:lsdException w:name="No List" w:semiHidden="1" w:unhideWhenUsed="1"/>
     <w:lsdException w:name="Outline List 1" w:semiHidden="1" w:unhideWhenUsed="1"/>
@@ -1372,11 +1321,8 @@
     <w:lsdException w:name="Table Contemporary" w:semiHidden="1" w:unhideWhenUsed="1"/>
     <w:lsdException w:name="Table Elegant" w:semiHidden="1" w:unhideWhenUsed="1"/>
     <w:lsdException w:name="Table Professional" w:semiHidden="1" w:unhideWhenUsed="1"/>
-    <w:lsdException w:name="Table Subtle 1" w:semiHidden="1" w:unhideWhenUsed="1"/>
     <w:lsdException w:name="Table Subtle 2" w:semiHidden="1" w:unhideWhenUsed="1"/>
     <w:lsdException w:name="Table Web 1" w:semiHidden="1" w:unhideWhenUsed="1"/>
-    <w:lsdException w:name="Table Web 2" w:semiHidden="1" w:unhideWhenUsed="1"/>
-    <w:lsdException w:name="Table Web 3" w:semiHidden="1" w:unhideWhenUsed="1"/>
     <w:lsdException w:name="Balloon Text" w:semiHidden="1" w:unhideWhenUsed="1"/>
     <w:lsdException w:name="Table Grid" w:uiPriority="39"/>
     <w:lsdException w:name="Table Theme" w:semiHidden="1" w:unhideWhenUsed="1"/>
@@ -1595,20 +1541,25 @@
     <w:lsdException w:name="List Table 5 Dark Accent 6" w:uiPriority="50"/>
     <w:lsdException w:name="List Table 6 Colorful Accent 6" w:uiPriority="51"/>
     <w:lsdException w:name="List Table 7 Colorful Accent 6" w:uiPriority="52"/>
+    <w:lsdException w:name="Mention" w:semiHidden="1" w:unhideWhenUsed="1"/>
+    <w:lsdException w:name="Smart Hyperlink" w:semiHidden="1" w:unhideWhenUsed="1"/>
+    <w:lsdException w:name="Hashtag" w:semiHidden="1" w:unhideWhenUsed="1"/>
+    <w:lsdException w:name="Unresolved Mention" w:semiHidden="1" w:unhideWhenUsed="1"/>
+    <w:lsdException w:name="Smart Link" w:semiHidden="1" w:unhideWhenUsed="1"/>
   </w:latentStyles>
-  <w:style w:type="paragraph" w:default="1" w:styleId="Normalny">
+  <w:style w:type="paragraph" w:default="1" w:styleId="Normal">
     <w:name w:val="Normal"/>
     <w:pPr>
       <w:suppressAutoHyphens/>
     </w:pPr>
   </w:style>
-  <w:style w:type="character" w:default="1" w:styleId="Domylnaczcionkaakapitu">
+  <w:style w:type="character" w:default="1" w:styleId="DefaultParagraphFont">
     <w:name w:val="Default Paragraph Font"/>
     <w:uiPriority w:val="1"/>
     <w:semiHidden/>
     <w:unhideWhenUsed/>
   </w:style>
-  <w:style w:type="table" w:default="1" w:styleId="Standardowy">
+  <w:style w:type="table" w:default="1" w:styleId="TableNormal">
     <w:name w:val="Normal Table"/>
     <w:uiPriority w:val="99"/>
     <w:semiHidden/>
@@ -1623,7 +1574,7 @@
       </w:tblCellMar>
     </w:tblPr>
   </w:style>
-  <w:style w:type="numbering" w:default="1" w:styleId="Bezlisty">
+  <w:style w:type="numbering" w:default="1" w:styleId="NoList">
     <w:name w:val="No List"/>
     <w:uiPriority w:val="99"/>
     <w:semiHidden/>
@@ -1656,11 +1607,11 @@
       <w:spacing w:after="120"/>
     </w:pPr>
   </w:style>
-  <w:style w:type="paragraph" w:styleId="Lista">
+  <w:style w:type="paragraph" w:styleId="List">
     <w:name w:val="List"/>
     <w:basedOn w:val="Textbody"/>
   </w:style>
-  <w:style w:type="paragraph" w:styleId="Legenda">
+  <w:style w:type="paragraph" w:styleId="Caption">
     <w:name w:val="caption"/>
     <w:basedOn w:val="Standard"/>
     <w:pPr>

</xml_diff>